<commit_message>
Porject assignment 4 turn in
</commit_message>
<xml_diff>
--- a/project_ass3.docx
+++ b/project_ass3.docx
@@ -19,8 +19,10 @@
           <w:sz w:val="36"/>
           <w:szCs w:val="36"/>
         </w:rPr>
-        <w:t>Project Assignment 2</w:t>
-      </w:r>
+        <w:t>Project Assignment 3</w:t>
+      </w:r>
+      <w:bookmarkStart w:id="0" w:name="_GoBack"/>
+      <w:bookmarkEnd w:id="0"/>
     </w:p>
     <w:p>
       <w:pPr>
@@ -32,8 +34,6 @@
           <w:szCs w:val="36"/>
         </w:rPr>
       </w:pPr>
-      <w:bookmarkStart w:id="0" w:name="_GoBack"/>
-      <w:bookmarkEnd w:id="0"/>
     </w:p>
     <w:p>
       <w:pPr>
@@ -52,39 +52,7 @@
           <w:rFonts w:ascii="Cambria Math" w:hAnsi="Cambria Math"/>
           <w:color w:val="000000" w:themeColor="text1"/>
         </w:rPr>
-        <w:t xml:space="preserve">Rose-Innes, Alistair Christopher., and E. H. </w:t>
-      </w:r>
-      <w:proofErr w:type="spellStart"/>
-      <w:r>
-        <w:rPr>
-          <w:rFonts w:ascii="Cambria Math" w:hAnsi="Cambria Math"/>
-          <w:color w:val="000000" w:themeColor="text1"/>
-        </w:rPr>
-        <w:t>Rhoderick</w:t>
-      </w:r>
-      <w:proofErr w:type="spellEnd"/>
-      <w:r>
-        <w:rPr>
-          <w:rFonts w:ascii="Cambria Math" w:hAnsi="Cambria Math"/>
-          <w:color w:val="000000" w:themeColor="text1"/>
-        </w:rPr>
-        <w:t xml:space="preserve">. Introduction to Superconductivity. </w:t>
-      </w:r>
-      <w:proofErr w:type="spellStart"/>
-      <w:r>
-        <w:rPr>
-          <w:rFonts w:ascii="Cambria Math" w:hAnsi="Cambria Math"/>
-          <w:color w:val="000000" w:themeColor="text1"/>
-        </w:rPr>
-        <w:t>Pergamon</w:t>
-      </w:r>
-      <w:proofErr w:type="spellEnd"/>
-      <w:r>
-        <w:rPr>
-          <w:rFonts w:ascii="Cambria Math" w:hAnsi="Cambria Math"/>
-          <w:color w:val="000000" w:themeColor="text1"/>
-        </w:rPr>
-        <w:t xml:space="preserve"> Press, 1994.</w:t>
+        <w:t>Rose-Innes, Alistair Christopher., and E. H. Rhoderick. Introduction to Superconductivity. Pergamon Press, 1994.</w:t>
       </w:r>
     </w:p>
     <w:p>
@@ -192,7 +160,6 @@
           <w:sz w:val="40"/>
         </w:rPr>
       </w:pPr>
-      <w:proofErr w:type="spellStart"/>
       <w:r>
         <w:rPr>
           <w:rFonts w:ascii="Cambria Math" w:eastAsia="Times New Roman" w:hAnsi="Cambria Math" w:cs="Times New Roman"/>
@@ -200,37 +167,7 @@
           <w:szCs w:val="18"/>
           <w:shd w:val="clear" w:color="auto" w:fill="FFFFFF"/>
         </w:rPr>
-        <w:t>Essén</w:t>
-      </w:r>
-      <w:proofErr w:type="spellEnd"/>
-      <w:r>
-        <w:rPr>
-          <w:rFonts w:ascii="Cambria Math" w:eastAsia="Times New Roman" w:hAnsi="Cambria Math" w:cs="Times New Roman"/>
-          <w:color w:val="333333"/>
-          <w:szCs w:val="18"/>
-          <w:shd w:val="clear" w:color="auto" w:fill="FFFFFF"/>
-        </w:rPr>
-        <w:t xml:space="preserve">, Hanno, and Miguel C. N. </w:t>
-      </w:r>
-      <w:proofErr w:type="spellStart"/>
-      <w:r>
-        <w:rPr>
-          <w:rFonts w:ascii="Cambria Math" w:eastAsia="Times New Roman" w:hAnsi="Cambria Math" w:cs="Times New Roman"/>
-          <w:color w:val="333333"/>
-          <w:szCs w:val="18"/>
-          <w:shd w:val="clear" w:color="auto" w:fill="FFFFFF"/>
-        </w:rPr>
-        <w:t>Fiolhais</w:t>
-      </w:r>
-      <w:proofErr w:type="spellEnd"/>
-      <w:r>
-        <w:rPr>
-          <w:rFonts w:ascii="Cambria Math" w:eastAsia="Times New Roman" w:hAnsi="Cambria Math" w:cs="Times New Roman"/>
-          <w:color w:val="333333"/>
-          <w:szCs w:val="18"/>
-          <w:shd w:val="clear" w:color="auto" w:fill="FFFFFF"/>
-        </w:rPr>
-        <w:t>. “Meissner Effect, Diamagnetism, and Classical Physics—a Review.” </w:t>
+        <w:t>Essén, Hanno, and Miguel C. N. Fiolhais. “Meissner Effect, Diamagnetism, and Classical Physics—a Review.” </w:t>
       </w:r>
       <w:r>
         <w:rPr>

</xml_diff>